<commit_message>
Remove space between headers
</commit_message>
<xml_diff>
--- a/templates/reference_clean_A4.docx
+++ b/templates/reference_clean_A4.docx
@@ -674,7 +674,7 @@
     <w:pPr>
       <w:keepNext/>
       <w:keepLines/>
-      <w:spacing w:before="480" w:after="0"/>
+      <w:spacing w:before="0" w:after="0" w:line="240" w:lineRule="exact"/>
       <w:outlineLvl w:val="0"/>
     </w:pPr>
     <w:rPr>
@@ -698,7 +698,7 @@
     <w:pPr>
       <w:keepNext/>
       <w:keepLines/>
-      <w:spacing w:before="200" w:after="0"/>
+      <w:spacing w:before="0" w:after="0" w:line="240" w:lineRule="exact"/>
       <w:outlineLvl w:val="1"/>
     </w:pPr>
     <w:rPr>
@@ -722,7 +722,7 @@
     <w:pPr>
       <w:keepNext/>
       <w:keepLines/>
-      <w:spacing w:before="200" w:after="0"/>
+      <w:spacing w:before="0" w:after="0" w:line="240" w:lineRule="exact"/>
       <w:outlineLvl w:val="2"/>
     </w:pPr>
     <w:rPr>

</xml_diff>